<commit_message>
Added Activity Diagram to cancel reservation and register user, slight modifications in the scenario to match the diagram
</commit_message>
<xml_diff>
--- a/CancelReservation.docx
+++ b/CancelReservation.docx
@@ -53,7 +53,37 @@
           <w:sz w:val="24"/>
           <w:szCs w:val="24"/>
         </w:rPr>
-        <w:t xml:space="preserve">    This use case starts when a regular user selects the option of looking for a reservation and inputs the reservation number, when all the information is displayed the user selects the cancel a reservation option. The system will check if the movie starts within the next 72 hours. If it does, it displays a message saying cancelation is unavailable for this reservation and use case terminates. The system will display a message informing the user of the cancelation policy and wait for the user to accept it. If the user accepts, the system labels the seats in that reservation as available. Also, the system will send an email, to the email the user used to make a reservation, with the details of the cancelation and a coupon code with the refunded amount.</w:t>
+        <w:t xml:space="preserve">    This use case starts when a regular user selects the option of looking for a reservation and inputs the reservation number, when all the information is displayed the user selects the cancel a reservation option. The system will check if the movie starts within the next 72 hours. If it does, it displays a message saying cancelation is unavailable for this reservation and use case terminates. The system will display a message informing the user of the cancelation policy and wait for the user to accept it.</w:t>
+      </w:r>
+      <w:r>
+        <w:rPr>
+          <w:sz w:val="24"/>
+          <w:szCs w:val="24"/>
+        </w:rPr>
+        <w:t xml:space="preserve"> If the user </w:t>
+      </w:r>
+      <w:proofErr w:type="gramStart"/>
+      <w:r>
+        <w:rPr>
+          <w:sz w:val="24"/>
+          <w:szCs w:val="24"/>
+        </w:rPr>
+        <w:t>doesn’t</w:t>
+      </w:r>
+      <w:proofErr w:type="gramEnd"/>
+      <w:r>
+        <w:rPr>
+          <w:sz w:val="24"/>
+          <w:szCs w:val="24"/>
+        </w:rPr>
+        <w:t xml:space="preserve"> accept a message will be displayed and use case terminates.</w:t>
+      </w:r>
+      <w:r>
+        <w:rPr>
+          <w:sz w:val="24"/>
+          <w:szCs w:val="24"/>
+        </w:rPr>
+        <w:t xml:space="preserve"> If the user accepts, the system labels the seats in that reservation as available. Also, the system will send an email, to the email the user used to make a reservation, with the details of the cancelation and a coupon code with the refunded amount.</w:t>
       </w:r>
     </w:p>
     <w:p>
@@ -433,7 +463,6 @@
           <w:sz w:val="28"/>
           <w:szCs w:val="28"/>
         </w:rPr>
-        <w:lastRenderedPageBreak/>
         <w:t xml:space="preserve">Cancel reservation for a registered user:  </w:t>
       </w:r>
     </w:p>

</xml_diff>

<commit_message>
Made changes discussed in meeting
</commit_message>
<xml_diff>
--- a/CancelReservation.docx
+++ b/CancelReservation.docx
@@ -53,21 +53,161 @@
           <w:sz w:val="24"/>
           <w:szCs w:val="24"/>
         </w:rPr>
-        <w:t xml:space="preserve">    This use case starts when a regular user selects the option of looking for a reservation and inputs the reservation number, when all the information is displayed the user selects the cancel a reservation option. The system will check if the movie starts within the next 72 hours. If it does, it displays a message saying cancelation is unavailable for this reservation and use case terminates. The system will display a message informing the user of the cancelation policy and wait for the user to accept it.</w:t>
-      </w:r>
-      <w:r>
-        <w:rPr>
-          <w:sz w:val="24"/>
-          <w:szCs w:val="24"/>
-        </w:rPr>
-        <w:t xml:space="preserve"> If the user doesn’t accept a message will be displayed and use case terminates.</w:t>
-      </w:r>
-      <w:r>
-        <w:rPr>
-          <w:sz w:val="24"/>
-          <w:szCs w:val="24"/>
-        </w:rPr>
-        <w:t xml:space="preserve"> If the user accepts, the system labels the seats in that reservation as available. Also, the system will send an email, to the email the user used to make a reservation, with the details of the cancelation and a coupon code with the refunded amount.</w:t>
+        <w:t xml:space="preserve">    This use case starts when a regular user selects the option of looking for a reservation and inputs the reservation number, when all the information is displayed the user selects the cancel a reservation option. The system will check if the movie starts within the next 72 hours. If it does, it displays a message saying cance</w:t>
+      </w:r>
+      <w:r>
+        <w:rPr>
+          <w:sz w:val="24"/>
+          <w:szCs w:val="24"/>
+        </w:rPr>
+        <w:t>l</w:t>
+      </w:r>
+      <w:r>
+        <w:rPr>
+          <w:sz w:val="24"/>
+          <w:szCs w:val="24"/>
+        </w:rPr>
+        <w:t>lation is unavailable for this reservation and use case terminates. The system will display a message informing the user of the cancel</w:t>
+      </w:r>
+      <w:r>
+        <w:rPr>
+          <w:sz w:val="24"/>
+          <w:szCs w:val="24"/>
+        </w:rPr>
+        <w:t>l</w:t>
+      </w:r>
+      <w:r>
+        <w:rPr>
+          <w:sz w:val="24"/>
+          <w:szCs w:val="24"/>
+        </w:rPr>
+        <w:t>ation policy and wait for the user to accept it.</w:t>
+      </w:r>
+      <w:r>
+        <w:rPr>
+          <w:sz w:val="24"/>
+          <w:szCs w:val="24"/>
+        </w:rPr>
+        <w:t xml:space="preserve"> If the user </w:t>
+      </w:r>
+      <w:r>
+        <w:rPr>
+          <w:sz w:val="24"/>
+          <w:szCs w:val="24"/>
+        </w:rPr>
+        <w:t>does not</w:t>
+      </w:r>
+      <w:r>
+        <w:rPr>
+          <w:sz w:val="24"/>
+          <w:szCs w:val="24"/>
+        </w:rPr>
+        <w:t xml:space="preserve"> accept</w:t>
+      </w:r>
+      <w:r>
+        <w:rPr>
+          <w:sz w:val="24"/>
+          <w:szCs w:val="24"/>
+        </w:rPr>
+        <w:t>,</w:t>
+      </w:r>
+      <w:r>
+        <w:rPr>
+          <w:sz w:val="24"/>
+          <w:szCs w:val="24"/>
+        </w:rPr>
+        <w:t xml:space="preserve"> a message will be displayed and use case terminates.</w:t>
+      </w:r>
+      <w:r>
+        <w:rPr>
+          <w:sz w:val="24"/>
+          <w:szCs w:val="24"/>
+        </w:rPr>
+        <w:t xml:space="preserve"> If the user accepts, the system labels the seats in that reservation as available. </w:t>
+      </w:r>
+      <w:r>
+        <w:rPr>
+          <w:sz w:val="24"/>
+          <w:szCs w:val="24"/>
+        </w:rPr>
+        <w:t>The system will create a new coupon, with the store credit amount and a unique code number. T</w:t>
+      </w:r>
+      <w:r>
+        <w:rPr>
+          <w:sz w:val="24"/>
+          <w:szCs w:val="24"/>
+        </w:rPr>
+        <w:t xml:space="preserve">he system will send an email, to the email the user used to make a reservation, </w:t>
+      </w:r>
+      <w:r>
+        <w:rPr>
+          <w:sz w:val="24"/>
+          <w:szCs w:val="24"/>
+        </w:rPr>
+        <w:t>including</w:t>
+      </w:r>
+      <w:r>
+        <w:rPr>
+          <w:sz w:val="24"/>
+          <w:szCs w:val="24"/>
+        </w:rPr>
+        <w:t xml:space="preserve"> the details of the cance</w:t>
+      </w:r>
+      <w:r>
+        <w:rPr>
+          <w:sz w:val="24"/>
+          <w:szCs w:val="24"/>
+        </w:rPr>
+        <w:t>l</w:t>
+      </w:r>
+      <w:r>
+        <w:rPr>
+          <w:sz w:val="24"/>
+          <w:szCs w:val="24"/>
+        </w:rPr>
+        <w:t>ation and</w:t>
+      </w:r>
+      <w:r>
+        <w:rPr>
+          <w:sz w:val="24"/>
+          <w:szCs w:val="24"/>
+        </w:rPr>
+        <w:t xml:space="preserve"> the</w:t>
+      </w:r>
+      <w:r>
+        <w:rPr>
+          <w:sz w:val="24"/>
+          <w:szCs w:val="24"/>
+        </w:rPr>
+        <w:t xml:space="preserve"> </w:t>
+      </w:r>
+      <w:r>
+        <w:rPr>
+          <w:sz w:val="24"/>
+          <w:szCs w:val="24"/>
+        </w:rPr>
+        <w:t xml:space="preserve">previously created </w:t>
+      </w:r>
+      <w:r>
+        <w:rPr>
+          <w:sz w:val="24"/>
+          <w:szCs w:val="24"/>
+        </w:rPr>
+        <w:t>code</w:t>
+      </w:r>
+      <w:r>
+        <w:rPr>
+          <w:sz w:val="24"/>
+          <w:szCs w:val="24"/>
+        </w:rPr>
+        <w:t xml:space="preserve"> number</w:t>
+      </w:r>
+      <w:r>
+        <w:rPr>
+          <w:sz w:val="24"/>
+          <w:szCs w:val="24"/>
+        </w:rPr>
+        <w:t>.</w:t>
       </w:r>
     </w:p>
     <w:p>
@@ -116,7 +256,7 @@
           <w:sz w:val="24"/>
           <w:szCs w:val="24"/>
         </w:rPr>
-        <w:t>Movie-start</w:t>
+        <w:t>Movie</w:t>
       </w:r>
     </w:p>
     <w:p>
@@ -163,7 +303,7 @@
           <w:sz w:val="24"/>
           <w:szCs w:val="24"/>
         </w:rPr>
-        <w:t>Cancelation</w:t>
+        <w:t>Reservation</w:t>
       </w:r>
     </w:p>
     <w:p>
@@ -183,7 +323,7 @@
           <w:sz w:val="24"/>
           <w:szCs w:val="24"/>
         </w:rPr>
-        <w:t>Reservation</w:t>
+        <w:t>User</w:t>
       </w:r>
     </w:p>
     <w:p>
@@ -203,7 +343,7 @@
           <w:sz w:val="24"/>
           <w:szCs w:val="24"/>
         </w:rPr>
-        <w:t>Cancelation-policy</w:t>
+        <w:t>Seats</w:t>
       </w:r>
     </w:p>
     <w:p>
@@ -223,7 +363,14 @@
           <w:sz w:val="24"/>
           <w:szCs w:val="24"/>
         </w:rPr>
-        <w:t>User</w:t>
+        <w:t>E</w:t>
+      </w:r>
+      <w:r>
+        <w:rPr>
+          <w:sz w:val="24"/>
+          <w:szCs w:val="24"/>
+        </w:rPr>
+        <w:t>mail</w:t>
       </w:r>
     </w:p>
     <w:p>
@@ -243,7 +390,21 @@
           <w:sz w:val="24"/>
           <w:szCs w:val="24"/>
         </w:rPr>
-        <w:t>Seats</w:t>
+        <w:t>Coupon</w:t>
+      </w:r>
+      <w:r>
+        <w:rPr>
+          <w:sz w:val="24"/>
+          <w:szCs w:val="24"/>
+        </w:rPr>
+        <w:t>-</w:t>
+      </w:r>
+      <w:r>
+        <w:rPr>
+          <w:sz w:val="24"/>
+          <w:szCs w:val="24"/>
+        </w:rPr>
+        <w:t>code</w:t>
       </w:r>
     </w:p>
     <w:p>
@@ -263,169 +424,22 @@
           <w:sz w:val="24"/>
           <w:szCs w:val="24"/>
         </w:rPr>
-        <w:t>email</w:t>
-      </w:r>
-    </w:p>
-    <w:p>
-      <w:pPr>
-        <w:pStyle w:val="ListParagraph"/>
-        <w:numPr>
-          <w:ilvl w:val="0"/>
-          <w:numId w:val="1"/>
-        </w:numPr>
-        <w:rPr>
-          <w:sz w:val="24"/>
-          <w:szCs w:val="24"/>
-        </w:rPr>
-      </w:pPr>
-      <w:r>
-        <w:rPr>
-          <w:sz w:val="24"/>
-          <w:szCs w:val="24"/>
-        </w:rPr>
-        <w:t>Coupon</w:t>
-      </w:r>
-      <w:r>
-        <w:rPr>
-          <w:sz w:val="24"/>
-          <w:szCs w:val="24"/>
-        </w:rPr>
-        <w:t>-</w:t>
-      </w:r>
-      <w:r>
-        <w:rPr>
-          <w:sz w:val="24"/>
-          <w:szCs w:val="24"/>
-        </w:rPr>
-        <w:t>code</w:t>
-      </w:r>
-    </w:p>
-    <w:p>
-      <w:pPr>
-        <w:pStyle w:val="ListParagraph"/>
-        <w:numPr>
-          <w:ilvl w:val="0"/>
-          <w:numId w:val="1"/>
-        </w:numPr>
-        <w:rPr>
-          <w:sz w:val="24"/>
-          <w:szCs w:val="24"/>
-        </w:rPr>
-      </w:pPr>
-      <w:r>
-        <w:rPr>
-          <w:sz w:val="24"/>
-          <w:szCs w:val="24"/>
-        </w:rPr>
-        <w:t>Refunded-amount</w:t>
-      </w:r>
-    </w:p>
-    <w:p>
-      <w:pPr>
-        <w:rPr>
-          <w:sz w:val="24"/>
-          <w:szCs w:val="24"/>
-        </w:rPr>
-      </w:pPr>
-    </w:p>
-    <w:p>
-      <w:pPr>
-        <w:rPr>
-          <w:sz w:val="24"/>
-          <w:szCs w:val="24"/>
-        </w:rPr>
-      </w:pPr>
-      <w:r>
-        <w:rPr>
-          <w:sz w:val="24"/>
-          <w:szCs w:val="24"/>
-        </w:rPr>
-        <w:t>Operations:</w:t>
-      </w:r>
-    </w:p>
-    <w:p>
-      <w:pPr>
-        <w:pStyle w:val="ListParagraph"/>
-        <w:numPr>
-          <w:ilvl w:val="0"/>
-          <w:numId w:val="4"/>
-        </w:numPr>
-        <w:rPr>
-          <w:sz w:val="24"/>
-          <w:szCs w:val="24"/>
-        </w:rPr>
-      </w:pPr>
-      <w:r>
-        <w:rPr>
-          <w:sz w:val="24"/>
-          <w:szCs w:val="24"/>
-        </w:rPr>
-        <w:t>Display-message</w:t>
-      </w:r>
-    </w:p>
-    <w:p>
-      <w:pPr>
-        <w:pStyle w:val="ListParagraph"/>
-        <w:numPr>
-          <w:ilvl w:val="0"/>
-          <w:numId w:val="4"/>
-        </w:numPr>
-        <w:rPr>
-          <w:sz w:val="24"/>
-          <w:szCs w:val="24"/>
-        </w:rPr>
-      </w:pPr>
-      <w:r>
-        <w:rPr>
-          <w:sz w:val="24"/>
-          <w:szCs w:val="24"/>
-        </w:rPr>
-        <w:t>Cancelation-unavailable</w:t>
-      </w:r>
-    </w:p>
-    <w:p>
-      <w:pPr>
-        <w:pStyle w:val="ListParagraph"/>
-        <w:numPr>
-          <w:ilvl w:val="0"/>
-          <w:numId w:val="4"/>
-        </w:numPr>
-        <w:rPr>
-          <w:sz w:val="24"/>
-          <w:szCs w:val="24"/>
-        </w:rPr>
-      </w:pPr>
-      <w:r>
-        <w:rPr>
-          <w:sz w:val="24"/>
-          <w:szCs w:val="24"/>
-        </w:rPr>
-        <w:t>Seats-label</w:t>
-      </w:r>
-    </w:p>
-    <w:p>
-      <w:pPr>
-        <w:pStyle w:val="ListParagraph"/>
-        <w:numPr>
-          <w:ilvl w:val="0"/>
-          <w:numId w:val="4"/>
-        </w:numPr>
-        <w:rPr>
-          <w:sz w:val="24"/>
-          <w:szCs w:val="24"/>
-        </w:rPr>
-      </w:pPr>
-      <w:r>
-        <w:rPr>
-          <w:sz w:val="24"/>
-          <w:szCs w:val="24"/>
-        </w:rPr>
-        <w:t>Send email</w:t>
-      </w:r>
-    </w:p>
-    <w:p>
-      <w:pPr>
-        <w:ind w:left="360"/>
+        <w:t>Store-credit</w:t>
+      </w:r>
+      <w:r>
+        <w:rPr>
+          <w:sz w:val="24"/>
+          <w:szCs w:val="24"/>
+        </w:rPr>
+        <w:t>-amount</w:t>
+      </w:r>
+    </w:p>
+    <w:p>
+      <w:pPr>
+        <w:rPr>
+          <w:sz w:val="24"/>
+          <w:szCs w:val="24"/>
+        </w:rPr>
       </w:pPr>
     </w:p>
     <w:p>
@@ -435,13 +449,199 @@
           <w:szCs w:val="28"/>
         </w:rPr>
       </w:pPr>
-    </w:p>
-    <w:p>
-      <w:pPr>
+      <w:r>
         <w:rPr>
           <w:sz w:val="28"/>
           <w:szCs w:val="28"/>
         </w:rPr>
+        <w:t>Operations:</w:t>
+      </w:r>
+    </w:p>
+    <w:p>
+      <w:pPr>
+        <w:pStyle w:val="ListParagraph"/>
+        <w:numPr>
+          <w:ilvl w:val="0"/>
+          <w:numId w:val="4"/>
+        </w:numPr>
+        <w:rPr>
+          <w:sz w:val="24"/>
+          <w:szCs w:val="24"/>
+        </w:rPr>
+      </w:pPr>
+      <w:r>
+        <w:rPr>
+          <w:sz w:val="24"/>
+          <w:szCs w:val="24"/>
+        </w:rPr>
+        <w:t>Display-message</w:t>
+      </w:r>
+    </w:p>
+    <w:p>
+      <w:pPr>
+        <w:pStyle w:val="ListParagraph"/>
+        <w:numPr>
+          <w:ilvl w:val="0"/>
+          <w:numId w:val="4"/>
+        </w:numPr>
+        <w:rPr>
+          <w:sz w:val="24"/>
+          <w:szCs w:val="24"/>
+        </w:rPr>
+      </w:pPr>
+      <w:r>
+        <w:rPr>
+          <w:sz w:val="24"/>
+          <w:szCs w:val="24"/>
+        </w:rPr>
+        <w:t>Cancel-reservation</w:t>
+      </w:r>
+    </w:p>
+    <w:p>
+      <w:pPr>
+        <w:pStyle w:val="ListParagraph"/>
+        <w:numPr>
+          <w:ilvl w:val="0"/>
+          <w:numId w:val="4"/>
+        </w:numPr>
+        <w:rPr>
+          <w:sz w:val="24"/>
+          <w:szCs w:val="24"/>
+        </w:rPr>
+      </w:pPr>
+      <w:r>
+        <w:rPr>
+          <w:sz w:val="24"/>
+          <w:szCs w:val="24"/>
+        </w:rPr>
+        <w:t>Check-movie-start</w:t>
+      </w:r>
+    </w:p>
+    <w:p>
+      <w:pPr>
+        <w:pStyle w:val="ListParagraph"/>
+        <w:numPr>
+          <w:ilvl w:val="0"/>
+          <w:numId w:val="4"/>
+        </w:numPr>
+        <w:rPr>
+          <w:sz w:val="24"/>
+          <w:szCs w:val="24"/>
+        </w:rPr>
+      </w:pPr>
+      <w:r>
+        <w:rPr>
+          <w:sz w:val="24"/>
+          <w:szCs w:val="24"/>
+        </w:rPr>
+        <w:t>Cancel</w:t>
+      </w:r>
+      <w:r>
+        <w:rPr>
+          <w:sz w:val="24"/>
+          <w:szCs w:val="24"/>
+        </w:rPr>
+        <w:t>l</w:t>
+      </w:r>
+      <w:r>
+        <w:rPr>
+          <w:sz w:val="24"/>
+          <w:szCs w:val="24"/>
+        </w:rPr>
+        <w:t>ation-unavailable</w:t>
+      </w:r>
+    </w:p>
+    <w:p>
+      <w:pPr>
+        <w:pStyle w:val="ListParagraph"/>
+        <w:numPr>
+          <w:ilvl w:val="0"/>
+          <w:numId w:val="4"/>
+        </w:numPr>
+        <w:rPr>
+          <w:sz w:val="24"/>
+          <w:szCs w:val="24"/>
+        </w:rPr>
+      </w:pPr>
+      <w:r>
+        <w:rPr>
+          <w:sz w:val="24"/>
+          <w:szCs w:val="24"/>
+        </w:rPr>
+        <w:t>Cancel</w:t>
+      </w:r>
+      <w:r>
+        <w:rPr>
+          <w:sz w:val="24"/>
+          <w:szCs w:val="24"/>
+        </w:rPr>
+        <w:t>l</w:t>
+      </w:r>
+      <w:r>
+        <w:rPr>
+          <w:sz w:val="24"/>
+          <w:szCs w:val="24"/>
+        </w:rPr>
+        <w:t>ation-policy</w:t>
+      </w:r>
+    </w:p>
+    <w:p>
+      <w:pPr>
+        <w:pStyle w:val="ListParagraph"/>
+        <w:numPr>
+          <w:ilvl w:val="0"/>
+          <w:numId w:val="4"/>
+        </w:numPr>
+        <w:rPr>
+          <w:sz w:val="24"/>
+          <w:szCs w:val="24"/>
+        </w:rPr>
+      </w:pPr>
+      <w:r>
+        <w:rPr>
+          <w:sz w:val="24"/>
+          <w:szCs w:val="24"/>
+        </w:rPr>
+        <w:t>Seats-label</w:t>
+      </w:r>
+    </w:p>
+    <w:p>
+      <w:pPr>
+        <w:pStyle w:val="ListParagraph"/>
+        <w:numPr>
+          <w:ilvl w:val="0"/>
+          <w:numId w:val="4"/>
+        </w:numPr>
+        <w:rPr>
+          <w:sz w:val="24"/>
+          <w:szCs w:val="24"/>
+        </w:rPr>
+      </w:pPr>
+      <w:r>
+        <w:rPr>
+          <w:sz w:val="24"/>
+          <w:szCs w:val="24"/>
+        </w:rPr>
+        <w:t>Send</w:t>
+      </w:r>
+      <w:r>
+        <w:rPr>
+          <w:sz w:val="24"/>
+          <w:szCs w:val="24"/>
+        </w:rPr>
+        <w:t>-</w:t>
+      </w:r>
+      <w:r>
+        <w:rPr>
+          <w:sz w:val="24"/>
+          <w:szCs w:val="24"/>
+        </w:rPr>
+        <w:t>email</w:t>
+      </w:r>
+    </w:p>
+    <w:p>
+      <w:pPr>
+        <w:ind w:left="360"/>
       </w:pPr>
     </w:p>
     <w:p>
@@ -493,7 +693,42 @@
           <w:sz w:val="24"/>
           <w:szCs w:val="24"/>
         </w:rPr>
-        <w:t xml:space="preserve">    This use case starts when a registered user logs into their account, checks the reservation that is going to be cancelled and selects the cancel reservation option. The system will check if the movie starts within the next 72 hours. If it does, it displays a message saying cancelation is unavailable for this reservation and use case terminates. The system will display a message asking the user to confirm the cancelation and wait for the user to accept it. If the user accepts, the system labels the seats in that reservation as available. Also, the system adds the amount refunded to the user's account.</w:t>
+        <w:t xml:space="preserve">    This use case starts when a registered user logs into their account, checks the reservation that is going to be cancelled and selects the cancel reservation option. The system will check if the movie starts within the next 72 hours. If it does, it displays a message saying cancelation is unavailable for this reservation and use case terminates. The system will display a message asking the user to confirm the cancelation and wait for the user to accept it. </w:t>
+      </w:r>
+      <w:r>
+        <w:rPr>
+          <w:sz w:val="24"/>
+          <w:szCs w:val="24"/>
+        </w:rPr>
+        <w:t>If the user does not accept, a message will be displayed and use case terminates.</w:t>
+      </w:r>
+      <w:r>
+        <w:rPr>
+          <w:sz w:val="24"/>
+          <w:szCs w:val="24"/>
+        </w:rPr>
+        <w:t xml:space="preserve"> </w:t>
+      </w:r>
+      <w:r>
+        <w:rPr>
+          <w:sz w:val="24"/>
+          <w:szCs w:val="24"/>
+        </w:rPr>
+        <w:t xml:space="preserve">If the user accepts, the system labels the seats in that reservation as available. Also, the system adds the </w:t>
+      </w:r>
+      <w:r>
+        <w:rPr>
+          <w:sz w:val="24"/>
+          <w:szCs w:val="24"/>
+        </w:rPr>
+        <w:t xml:space="preserve">credit </w:t>
+      </w:r>
+      <w:r>
+        <w:rPr>
+          <w:sz w:val="24"/>
+          <w:szCs w:val="24"/>
+        </w:rPr>
+        <w:t>amount refunded to the user's account.</w:t>
       </w:r>
     </w:p>
     <w:p>
@@ -690,7 +925,14 @@
           <w:sz w:val="24"/>
           <w:szCs w:val="24"/>
         </w:rPr>
-        <w:t>Refunded-amount</w:t>
+        <w:t>Store-credit</w:t>
+      </w:r>
+      <w:r>
+        <w:rPr>
+          <w:sz w:val="24"/>
+          <w:szCs w:val="24"/>
+        </w:rPr>
+        <w:t>-amount</w:t>
       </w:r>
     </w:p>
     <w:p>

</xml_diff>